<commit_message>
Fix pages diagram croping
</commit_message>
<xml_diff>
--- a/HolotaSeDbTechTask.docx
+++ b/HolotaSeDbTechTask.docx
@@ -17,8 +17,6 @@
           <w:lang w:val="en-US"/>
         </w:rPr>
       </w:pPr>
-      <w:bookmarkStart w:id="0" w:name="_GoBack"/>
-      <w:bookmarkEnd w:id="0"/>
       <w:r>
         <w:rPr>
           <w:rFonts w:eastAsia="Times New Roman" w:cs="Times New Roman"/>
@@ -2944,7 +2942,7 @@
           <w:lang w:val="en-US"/>
         </w:rPr>
       </w:pPr>
-      <w:bookmarkStart w:id="1" w:name="_Toc104161070"/>
+      <w:bookmarkStart w:id="0" w:name="_Toc104161070"/>
       <w:r>
         <w:rPr>
           <w:lang w:val="en-US"/>
@@ -2952,7 +2950,7 @@
         <w:lastRenderedPageBreak/>
         <w:t>DEFINITIONS AND TERMS</w:t>
       </w:r>
-      <w:bookmarkEnd w:id="1"/>
+      <w:bookmarkEnd w:id="0"/>
     </w:p>
     <w:p>
       <w:pPr>
@@ -3079,7 +3077,7 @@
       <w:pPr>
         <w:pStyle w:val="Heading1"/>
       </w:pPr>
-      <w:bookmarkStart w:id="2" w:name="_Toc104161071"/>
+      <w:bookmarkStart w:id="1" w:name="_Toc104161071"/>
       <w:r>
         <w:rPr>
           <w:lang w:val="en-US"/>
@@ -3087,7 +3085,7 @@
         <w:lastRenderedPageBreak/>
         <w:t>INTRODUCTION</w:t>
       </w:r>
-      <w:bookmarkEnd w:id="2"/>
+      <w:bookmarkEnd w:id="1"/>
     </w:p>
     <w:p>
       <w:pPr>
@@ -3769,7 +3767,7 @@
           <w:lang w:val="en-US"/>
         </w:rPr>
       </w:pPr>
-      <w:bookmarkStart w:id="3" w:name="_Toc104161072"/>
+      <w:bookmarkStart w:id="2" w:name="_Toc104161072"/>
       <w:r>
         <w:lastRenderedPageBreak/>
         <w:t xml:space="preserve">1 </w:t>
@@ -3780,7 +3778,7 @@
         </w:rPr>
         <w:t>REQUIREMENTS OF THE INFORMATIONAL SYSTEM</w:t>
       </w:r>
-      <w:bookmarkEnd w:id="3"/>
+      <w:bookmarkEnd w:id="2"/>
     </w:p>
     <w:p>
       <w:r>
@@ -7568,7 +7566,7 @@
       <w:pPr>
         <w:pStyle w:val="Heading1"/>
       </w:pPr>
-      <w:bookmarkStart w:id="4" w:name="_Toc104161073"/>
+      <w:bookmarkStart w:id="3" w:name="_Toc104161073"/>
       <w:r>
         <w:rPr>
           <w:lang w:val="en-US"/>
@@ -7582,29 +7580,29 @@
         </w:rPr>
         <w:t>INFORMATIONAL SYSTEM ARCHITECTURE</w:t>
       </w:r>
+      <w:bookmarkEnd w:id="3"/>
+    </w:p>
+    <w:p>
+      <w:pPr>
+        <w:pStyle w:val="Heading2"/>
+        <w:rPr>
+          <w:lang w:val="en-US"/>
+        </w:rPr>
+      </w:pPr>
+      <w:bookmarkStart w:id="4" w:name="_Toc104161074"/>
+      <w:r>
+        <w:rPr>
+          <w:lang w:val="en-US"/>
+        </w:rPr>
+        <w:t xml:space="preserve">2.1 </w:t>
+      </w:r>
+      <w:r>
+        <w:rPr>
+          <w:lang w:val="en-US"/>
+        </w:rPr>
+        <w:t>High-level overview</w:t>
+      </w:r>
       <w:bookmarkEnd w:id="4"/>
-    </w:p>
-    <w:p>
-      <w:pPr>
-        <w:pStyle w:val="Heading2"/>
-        <w:rPr>
-          <w:lang w:val="en-US"/>
-        </w:rPr>
-      </w:pPr>
-      <w:bookmarkStart w:id="5" w:name="_Toc104161074"/>
-      <w:r>
-        <w:rPr>
-          <w:lang w:val="en-US"/>
-        </w:rPr>
-        <w:t xml:space="preserve">2.1 </w:t>
-      </w:r>
-      <w:r>
-        <w:rPr>
-          <w:lang w:val="en-US"/>
-        </w:rPr>
-        <w:t>High-level overview</w:t>
-      </w:r>
-      <w:bookmarkEnd w:id="5"/>
     </w:p>
     <w:p>
       <w:pPr>
@@ -7896,7 +7894,7 @@
           <w:lang w:val="en-US"/>
         </w:rPr>
       </w:pPr>
-      <w:bookmarkStart w:id="6" w:name="_Toc104161075"/>
+      <w:bookmarkStart w:id="5" w:name="_Toc104161075"/>
       <w:r>
         <w:rPr>
           <w:lang w:val="en-US"/>
@@ -7915,7 +7913,7 @@
         </w:rPr>
         <w:t>Business logic layer architecture</w:t>
       </w:r>
-      <w:bookmarkEnd w:id="6"/>
+      <w:bookmarkEnd w:id="5"/>
     </w:p>
     <w:p>
       <w:pPr>
@@ -8159,14 +8157,14 @@
           <w:lang w:val="en-US"/>
         </w:rPr>
       </w:pPr>
-      <w:bookmarkStart w:id="7" w:name="_Toc104161076"/>
+      <w:bookmarkStart w:id="6" w:name="_Toc104161076"/>
       <w:r>
         <w:rPr>
           <w:lang w:val="en-US"/>
         </w:rPr>
         <w:t>2.3 Presentation layer architecture</w:t>
       </w:r>
-      <w:bookmarkEnd w:id="7"/>
+      <w:bookmarkEnd w:id="6"/>
     </w:p>
     <w:p>
       <w:pPr>
@@ -8442,7 +8440,7 @@
           <w:lang w:val="en-US"/>
         </w:rPr>
       </w:pPr>
-      <w:bookmarkStart w:id="8" w:name="_Toc104161077"/>
+      <w:bookmarkStart w:id="7" w:name="_Toc104161077"/>
       <w:r>
         <w:rPr>
           <w:lang w:val="en-US"/>
@@ -8456,7 +8454,7 @@
         </w:rPr>
         <w:t>MODELING OF THE DOMAIN OF INFORMATIONAL SYSTEM</w:t>
       </w:r>
-      <w:bookmarkEnd w:id="8"/>
+      <w:bookmarkEnd w:id="7"/>
     </w:p>
     <w:p>
       <w:pPr>
@@ -13894,7 +13892,7 @@
           <w:lang w:val="en-US"/>
         </w:rPr>
       </w:pPr>
-      <w:bookmarkStart w:id="9" w:name="_Toc104161078"/>
+      <w:bookmarkStart w:id="8" w:name="_Toc104161078"/>
       <w:r>
         <w:rPr>
           <w:lang w:val="en-US"/>
@@ -13908,7 +13906,7 @@
         </w:rPr>
         <w:t>USED TECHNOLOGIES AND SOFTWARE</w:t>
       </w:r>
-      <w:bookmarkEnd w:id="9"/>
+      <w:bookmarkEnd w:id="8"/>
     </w:p>
     <w:p>
       <w:pPr>
@@ -14555,7 +14553,7 @@
           <w:lang w:val="en-US"/>
         </w:rPr>
       </w:pPr>
-      <w:bookmarkStart w:id="10" w:name="_Toc104161079"/>
+      <w:bookmarkStart w:id="9" w:name="_Toc104161079"/>
       <w:r>
         <w:rPr>
           <w:lang w:val="en-US"/>
@@ -14569,178 +14567,178 @@
         </w:rPr>
         <w:t>STRUCTURE OF THE APPLICATION</w:t>
       </w:r>
+      <w:bookmarkEnd w:id="9"/>
+    </w:p>
+    <w:p>
+      <w:r>
+        <w:rPr>
+          <w:lang w:val="en-US"/>
+        </w:rPr>
+        <w:t xml:space="preserve">The </w:t>
+      </w:r>
+      <w:r>
+        <w:rPr>
+          <w:lang w:val="en-US"/>
+        </w:rPr>
+        <w:t>fronte</w:t>
+      </w:r>
+      <w:r>
+        <w:rPr>
+          <w:lang w:val="en-US"/>
+        </w:rPr>
+        <w:t>n</w:t>
+      </w:r>
+      <w:r>
+        <w:rPr>
+          <w:lang w:val="en-US"/>
+        </w:rPr>
+        <w:t xml:space="preserve">d </w:t>
+      </w:r>
+      <w:r>
+        <w:rPr>
+          <w:lang w:val="en-US"/>
+        </w:rPr>
+        <w:t>application would be</w:t>
+      </w:r>
+      <w:r>
+        <w:rPr>
+          <w:lang w:val="en-US"/>
+        </w:rPr>
+        <w:t xml:space="preserve"> </w:t>
+      </w:r>
+      <w:r>
+        <w:rPr>
+          <w:lang w:val="en-US"/>
+        </w:rPr>
+        <w:t xml:space="preserve">structured as one homogeneous application, where all users </w:t>
+      </w:r>
+      <w:r>
+        <w:rPr>
+          <w:lang w:val="en-US"/>
+        </w:rPr>
+        <w:t xml:space="preserve">use </w:t>
+      </w:r>
+      <w:r>
+        <w:rPr>
+          <w:lang w:val="en-US"/>
+        </w:rPr>
+        <w:t>one and the same application</w:t>
+      </w:r>
+      <w:r>
+        <w:rPr>
+          <w:lang w:val="en-US"/>
+        </w:rPr>
+        <w:t xml:space="preserve">. However, </w:t>
+      </w:r>
+      <w:r>
+        <w:rPr>
+          <w:lang w:val="en-US"/>
+        </w:rPr>
+        <w:t>only options that they would be able to execute</w:t>
+      </w:r>
+      <w:r>
+        <w:rPr>
+          <w:lang w:val="en-US"/>
+        </w:rPr>
+        <w:t xml:space="preserve"> are visible to them.</w:t>
+      </w:r>
+      <w:r>
+        <w:rPr>
+          <w:lang w:val="en-US"/>
+        </w:rPr>
+        <w:t xml:space="preserve"> This </w:t>
+      </w:r>
+      <w:r>
+        <w:rPr>
+          <w:lang w:val="en-US"/>
+        </w:rPr>
+        <w:t xml:space="preserve">would </w:t>
+      </w:r>
+      <w:r>
+        <w:rPr>
+          <w:lang w:val="en-US"/>
+        </w:rPr>
+        <w:t xml:space="preserve">not </w:t>
+      </w:r>
+      <w:r>
+        <w:rPr>
+          <w:lang w:val="en-US"/>
+        </w:rPr>
+        <w:t xml:space="preserve">be </w:t>
+      </w:r>
+      <w:r>
+        <w:rPr>
+          <w:lang w:val="en-US"/>
+        </w:rPr>
+        <w:t xml:space="preserve">used </w:t>
+      </w:r>
+      <w:r>
+        <w:rPr>
+          <w:lang w:val="en-US"/>
+        </w:rPr>
+        <w:t xml:space="preserve">for defining access </w:t>
+      </w:r>
+      <w:r>
+        <w:rPr>
+          <w:lang w:val="en-US"/>
+        </w:rPr>
+        <w:t>as the client would still be able to call all of th</w:t>
+      </w:r>
+      <w:r>
+        <w:rPr>
+          <w:lang w:val="en-US"/>
+        </w:rPr>
+        <w:t>ose options through the Web API</w:t>
+      </w:r>
+      <w:r>
+        <w:rPr>
+          <w:lang w:val="en-US"/>
+        </w:rPr>
+        <w:t xml:space="preserve">, where </w:t>
+      </w:r>
+      <w:r>
+        <w:rPr>
+          <w:lang w:val="en-US"/>
+        </w:rPr>
+        <w:t xml:space="preserve">the actual database </w:t>
+      </w:r>
+      <w:r>
+        <w:rPr>
+          <w:lang w:val="en-US"/>
+        </w:rPr>
+        <w:t xml:space="preserve">authorization </w:t>
+      </w:r>
+      <w:r>
+        <w:rPr>
+          <w:lang w:val="en-US"/>
+        </w:rPr>
+        <w:t>would apply</w:t>
+      </w:r>
+      <w:r>
+        <w:rPr>
+          <w:lang w:val="en-US"/>
+        </w:rPr>
+        <w:t>.</w:t>
+      </w:r>
+    </w:p>
+    <w:p>
+      <w:pPr>
+        <w:pStyle w:val="Heading2"/>
+        <w:rPr>
+          <w:lang w:val="en-US"/>
+        </w:rPr>
+      </w:pPr>
+      <w:bookmarkStart w:id="10" w:name="_Toc104161080"/>
+      <w:r>
+        <w:t>5</w:t>
+      </w:r>
+      <w:r>
+        <w:rPr>
+          <w:lang w:val="en-US"/>
+        </w:rPr>
+        <w:t>.1 Backend architecture</w:t>
+      </w:r>
       <w:bookmarkEnd w:id="10"/>
-    </w:p>
-    <w:p>
-      <w:r>
-        <w:rPr>
-          <w:lang w:val="en-US"/>
-        </w:rPr>
-        <w:t xml:space="preserve">The </w:t>
-      </w:r>
-      <w:r>
-        <w:rPr>
-          <w:lang w:val="en-US"/>
-        </w:rPr>
-        <w:t>fronte</w:t>
-      </w:r>
-      <w:r>
-        <w:rPr>
-          <w:lang w:val="en-US"/>
-        </w:rPr>
-        <w:t>n</w:t>
-      </w:r>
-      <w:r>
-        <w:rPr>
-          <w:lang w:val="en-US"/>
-        </w:rPr>
-        <w:t xml:space="preserve">d </w:t>
-      </w:r>
-      <w:r>
-        <w:rPr>
-          <w:lang w:val="en-US"/>
-        </w:rPr>
-        <w:t>application would be</w:t>
-      </w:r>
-      <w:r>
-        <w:rPr>
-          <w:lang w:val="en-US"/>
-        </w:rPr>
-        <w:t xml:space="preserve"> </w:t>
-      </w:r>
-      <w:r>
-        <w:rPr>
-          <w:lang w:val="en-US"/>
-        </w:rPr>
-        <w:t xml:space="preserve">structured as one homogeneous application, where all users </w:t>
-      </w:r>
-      <w:r>
-        <w:rPr>
-          <w:lang w:val="en-US"/>
-        </w:rPr>
-        <w:t xml:space="preserve">use </w:t>
-      </w:r>
-      <w:r>
-        <w:rPr>
-          <w:lang w:val="en-US"/>
-        </w:rPr>
-        <w:t>one and the same application</w:t>
-      </w:r>
-      <w:r>
-        <w:rPr>
-          <w:lang w:val="en-US"/>
-        </w:rPr>
-        <w:t xml:space="preserve">. However, </w:t>
-      </w:r>
-      <w:r>
-        <w:rPr>
-          <w:lang w:val="en-US"/>
-        </w:rPr>
-        <w:t>only options that they would be able to execute</w:t>
-      </w:r>
-      <w:r>
-        <w:rPr>
-          <w:lang w:val="en-US"/>
-        </w:rPr>
-        <w:t xml:space="preserve"> are visible to them.</w:t>
-      </w:r>
-      <w:r>
-        <w:rPr>
-          <w:lang w:val="en-US"/>
-        </w:rPr>
-        <w:t xml:space="preserve"> This </w:t>
-      </w:r>
-      <w:r>
-        <w:rPr>
-          <w:lang w:val="en-US"/>
-        </w:rPr>
-        <w:t xml:space="preserve">would </w:t>
-      </w:r>
-      <w:r>
-        <w:rPr>
-          <w:lang w:val="en-US"/>
-        </w:rPr>
-        <w:t xml:space="preserve">not </w:t>
-      </w:r>
-      <w:r>
-        <w:rPr>
-          <w:lang w:val="en-US"/>
-        </w:rPr>
-        <w:t xml:space="preserve">be </w:t>
-      </w:r>
-      <w:r>
-        <w:rPr>
-          <w:lang w:val="en-US"/>
-        </w:rPr>
-        <w:t xml:space="preserve">used </w:t>
-      </w:r>
-      <w:r>
-        <w:rPr>
-          <w:lang w:val="en-US"/>
-        </w:rPr>
-        <w:t xml:space="preserve">for defining access </w:t>
-      </w:r>
-      <w:r>
-        <w:rPr>
-          <w:lang w:val="en-US"/>
-        </w:rPr>
-        <w:t>as the client would still be able to call all of th</w:t>
-      </w:r>
-      <w:r>
-        <w:rPr>
-          <w:lang w:val="en-US"/>
-        </w:rPr>
-        <w:t>ose options through the Web API</w:t>
-      </w:r>
-      <w:r>
-        <w:rPr>
-          <w:lang w:val="en-US"/>
-        </w:rPr>
-        <w:t xml:space="preserve">, where </w:t>
-      </w:r>
-      <w:r>
-        <w:rPr>
-          <w:lang w:val="en-US"/>
-        </w:rPr>
-        <w:t xml:space="preserve">the actual database </w:t>
-      </w:r>
-      <w:r>
-        <w:rPr>
-          <w:lang w:val="en-US"/>
-        </w:rPr>
-        <w:t xml:space="preserve">authorization </w:t>
-      </w:r>
-      <w:r>
-        <w:rPr>
-          <w:lang w:val="en-US"/>
-        </w:rPr>
-        <w:t>would apply</w:t>
-      </w:r>
-      <w:r>
-        <w:rPr>
-          <w:lang w:val="en-US"/>
-        </w:rPr>
-        <w:t>.</w:t>
-      </w:r>
-    </w:p>
-    <w:p>
-      <w:pPr>
-        <w:pStyle w:val="Heading2"/>
-        <w:rPr>
-          <w:lang w:val="en-US"/>
-        </w:rPr>
-      </w:pPr>
-      <w:bookmarkStart w:id="11" w:name="_Toc104161080"/>
-      <w:r>
-        <w:t>5</w:t>
-      </w:r>
-      <w:r>
-        <w:rPr>
-          <w:lang w:val="en-US"/>
-        </w:rPr>
-        <w:t>.1 Backend architecture</w:t>
-      </w:r>
-      <w:bookmarkEnd w:id="11"/>
     </w:p>
     <w:p>
       <w:pPr>
@@ -15551,14 +15549,14 @@
           <w:lang w:val="en-US"/>
         </w:rPr>
       </w:pPr>
-      <w:bookmarkStart w:id="12" w:name="_Toc104161081"/>
+      <w:bookmarkStart w:id="11" w:name="_Toc104161081"/>
       <w:r>
         <w:rPr>
           <w:lang w:val="en-US"/>
         </w:rPr>
         <w:t>5.2 Frontend architecture</w:t>
       </w:r>
-      <w:bookmarkEnd w:id="12"/>
+      <w:bookmarkEnd w:id="11"/>
     </w:p>
     <w:p>
       <w:pPr>
@@ -15759,7 +15757,7 @@
           <w:lang w:val="en-US"/>
         </w:rPr>
       </w:pPr>
-      <w:bookmarkStart w:id="13" w:name="_Toc104161082"/>
+      <w:bookmarkStart w:id="12" w:name="_Toc104161082"/>
       <w:r>
         <w:rPr>
           <w:lang w:val="en-US"/>
@@ -15779,120 +15777,120 @@
         </w:rPr>
         <w:t>DATABASE CREATION</w:t>
       </w:r>
+      <w:bookmarkEnd w:id="12"/>
+    </w:p>
+    <w:p>
+      <w:pPr>
+        <w:rPr>
+          <w:lang w:val="en-US"/>
+        </w:rPr>
+      </w:pPr>
+      <w:r>
+        <w:rPr>
+          <w:lang w:val="en-US"/>
+        </w:rPr>
+        <w:t>In this section the database</w:t>
+      </w:r>
+      <w:r>
+        <w:rPr>
+          <w:lang w:val="en-US"/>
+        </w:rPr>
+        <w:t xml:space="preserve"> objects and permissions that are being granted for them are </w:t>
+      </w:r>
+      <w:r>
+        <w:rPr>
+          <w:lang w:val="en-US"/>
+        </w:rPr>
+        <w:t>provided with explanation of their content</w:t>
+      </w:r>
+      <w:r>
+        <w:rPr>
+          <w:lang w:val="en-US"/>
+        </w:rPr>
+        <w:t>. SQL statements</w:t>
+      </w:r>
+      <w:r>
+        <w:rPr>
+          <w:lang w:val="en-US"/>
+        </w:rPr>
+        <w:t xml:space="preserve"> for table creation</w:t>
+      </w:r>
+      <w:r>
+        <w:rPr>
+          <w:lang w:val="en-US"/>
+        </w:rPr>
+        <w:t xml:space="preserve"> </w:t>
+      </w:r>
+      <w:r>
+        <w:rPr>
+          <w:lang w:val="en-US"/>
+        </w:rPr>
+        <w:t xml:space="preserve">can be found in Appendix A. SQL statements for other objects </w:t>
+      </w:r>
+      <w:r>
+        <w:rPr>
+          <w:lang w:val="en-US"/>
+        </w:rPr>
+        <w:t>can be</w:t>
+      </w:r>
+      <w:r>
+        <w:rPr>
+          <w:lang w:val="en-US"/>
+        </w:rPr>
+        <w:t xml:space="preserve"> </w:t>
+      </w:r>
+      <w:r>
+        <w:rPr>
+          <w:lang w:val="en-US"/>
+        </w:rPr>
+        <w:t xml:space="preserve">found </w:t>
+      </w:r>
+      <w:r>
+        <w:rPr>
+          <w:lang w:val="en-US"/>
+        </w:rPr>
+        <w:t xml:space="preserve">in Appendix B. </w:t>
+      </w:r>
+      <w:r>
+        <w:rPr>
+          <w:lang w:val="en-US"/>
+        </w:rPr>
+        <w:t xml:space="preserve">The grants of access to above-mentioned database objects can be found in </w:t>
+      </w:r>
+      <w:r>
+        <w:rPr>
+          <w:lang w:val="en-US"/>
+        </w:rPr>
+        <w:t>A</w:t>
+      </w:r>
+      <w:r>
+        <w:rPr>
+          <w:lang w:val="en-US"/>
+        </w:rPr>
+        <w:t>ppendix C</w:t>
+      </w:r>
+      <w:r>
+        <w:rPr>
+          <w:lang w:val="en-US"/>
+        </w:rPr>
+        <w:t>.</w:t>
+      </w:r>
+    </w:p>
+    <w:p>
+      <w:pPr>
+        <w:pStyle w:val="Heading2"/>
+        <w:rPr>
+          <w:lang w:val="en-US"/>
+        </w:rPr>
+      </w:pPr>
+      <w:bookmarkStart w:id="13" w:name="_Toc104161083"/>
+      <w:r>
+        <w:rPr>
+          <w:lang w:val="en-US"/>
+        </w:rPr>
+        <w:t>6.1 Object definitions</w:t>
+      </w:r>
       <w:bookmarkEnd w:id="13"/>
-    </w:p>
-    <w:p>
-      <w:pPr>
-        <w:rPr>
-          <w:lang w:val="en-US"/>
-        </w:rPr>
-      </w:pPr>
-      <w:r>
-        <w:rPr>
-          <w:lang w:val="en-US"/>
-        </w:rPr>
-        <w:t>In this section the database</w:t>
-      </w:r>
-      <w:r>
-        <w:rPr>
-          <w:lang w:val="en-US"/>
-        </w:rPr>
-        <w:t xml:space="preserve"> objects and permissions that are being granted for them are </w:t>
-      </w:r>
-      <w:r>
-        <w:rPr>
-          <w:lang w:val="en-US"/>
-        </w:rPr>
-        <w:t>provided with explanation of their content</w:t>
-      </w:r>
-      <w:r>
-        <w:rPr>
-          <w:lang w:val="en-US"/>
-        </w:rPr>
-        <w:t>. SQL statements</w:t>
-      </w:r>
-      <w:r>
-        <w:rPr>
-          <w:lang w:val="en-US"/>
-        </w:rPr>
-        <w:t xml:space="preserve"> for table creation</w:t>
-      </w:r>
-      <w:r>
-        <w:rPr>
-          <w:lang w:val="en-US"/>
-        </w:rPr>
-        <w:t xml:space="preserve"> </w:t>
-      </w:r>
-      <w:r>
-        <w:rPr>
-          <w:lang w:val="en-US"/>
-        </w:rPr>
-        <w:t xml:space="preserve">can be found in Appendix A. SQL statements for other objects </w:t>
-      </w:r>
-      <w:r>
-        <w:rPr>
-          <w:lang w:val="en-US"/>
-        </w:rPr>
-        <w:t>can be</w:t>
-      </w:r>
-      <w:r>
-        <w:rPr>
-          <w:lang w:val="en-US"/>
-        </w:rPr>
-        <w:t xml:space="preserve"> </w:t>
-      </w:r>
-      <w:r>
-        <w:rPr>
-          <w:lang w:val="en-US"/>
-        </w:rPr>
-        <w:t xml:space="preserve">found </w:t>
-      </w:r>
-      <w:r>
-        <w:rPr>
-          <w:lang w:val="en-US"/>
-        </w:rPr>
-        <w:t xml:space="preserve">in Appendix B. </w:t>
-      </w:r>
-      <w:r>
-        <w:rPr>
-          <w:lang w:val="en-US"/>
-        </w:rPr>
-        <w:t xml:space="preserve">The grants of access to above-mentioned database objects can be found in </w:t>
-      </w:r>
-      <w:r>
-        <w:rPr>
-          <w:lang w:val="en-US"/>
-        </w:rPr>
-        <w:t>A</w:t>
-      </w:r>
-      <w:r>
-        <w:rPr>
-          <w:lang w:val="en-US"/>
-        </w:rPr>
-        <w:t>ppendix C</w:t>
-      </w:r>
-      <w:r>
-        <w:rPr>
-          <w:lang w:val="en-US"/>
-        </w:rPr>
-        <w:t>.</w:t>
-      </w:r>
-    </w:p>
-    <w:p>
-      <w:pPr>
-        <w:pStyle w:val="Heading2"/>
-        <w:rPr>
-          <w:lang w:val="en-US"/>
-        </w:rPr>
-      </w:pPr>
-      <w:bookmarkStart w:id="14" w:name="_Toc104161083"/>
-      <w:r>
-        <w:rPr>
-          <w:lang w:val="en-US"/>
-        </w:rPr>
-        <w:t>6.1 Object definitions</w:t>
-      </w:r>
-      <w:bookmarkEnd w:id="14"/>
     </w:p>
     <w:p>
       <w:pPr>
@@ -18100,7 +18098,7 @@
           <w:lang w:val="en-US"/>
         </w:rPr>
       </w:pPr>
-      <w:bookmarkStart w:id="15" w:name="_Toc104161084"/>
+      <w:bookmarkStart w:id="14" w:name="_Toc104161084"/>
       <w:r>
         <w:rPr>
           <w:lang w:val="en-US"/>
@@ -18125,7 +18123,7 @@
         </w:rPr>
         <w:t xml:space="preserve"> to database objects</w:t>
       </w:r>
-      <w:bookmarkEnd w:id="15"/>
+      <w:bookmarkEnd w:id="14"/>
     </w:p>
     <w:p>
       <w:pPr>
@@ -21451,7 +21449,7 @@
           <w:lang w:val="en-US"/>
         </w:rPr>
       </w:pPr>
-      <w:bookmarkStart w:id="16" w:name="_Toc104161085"/>
+      <w:bookmarkStart w:id="15" w:name="_Toc104161085"/>
       <w:r>
         <w:rPr>
           <w:lang w:val="en-US"/>
@@ -21477,7 +21475,7 @@
         </w:rPr>
         <w:t>TASKS</w:t>
       </w:r>
-      <w:bookmarkEnd w:id="16"/>
+      <w:bookmarkEnd w:id="15"/>
     </w:p>
     <w:p>
       <w:pPr>
@@ -23568,7 +23566,7 @@
         </w:rPr>
         <w:br w:type="page"/>
       </w:r>
-      <w:bookmarkStart w:id="17" w:name="_Toc104161086"/>
+      <w:bookmarkStart w:id="16" w:name="_Toc104161086"/>
       <w:r>
         <w:rPr>
           <w:lang w:val="en-US"/>
@@ -23594,23 +23592,23 @@
         </w:rPr>
         <w:t xml:space="preserve"> IMPLEMENTATION</w:t>
       </w:r>
+      <w:bookmarkEnd w:id="16"/>
+    </w:p>
+    <w:p>
+      <w:pPr>
+        <w:pStyle w:val="Heading2"/>
+        <w:rPr>
+          <w:lang w:val="en-US"/>
+        </w:rPr>
+      </w:pPr>
+      <w:bookmarkStart w:id="17" w:name="_Toc104161087"/>
+      <w:r>
+        <w:rPr>
+          <w:lang w:val="en-US"/>
+        </w:rPr>
+        <w:t>8.1 Backend</w:t>
+      </w:r>
       <w:bookmarkEnd w:id="17"/>
-    </w:p>
-    <w:p>
-      <w:pPr>
-        <w:pStyle w:val="Heading2"/>
-        <w:rPr>
-          <w:lang w:val="en-US"/>
-        </w:rPr>
-      </w:pPr>
-      <w:bookmarkStart w:id="18" w:name="_Toc104161087"/>
-      <w:r>
-        <w:rPr>
-          <w:lang w:val="en-US"/>
-        </w:rPr>
-        <w:t>8.1 Backend</w:t>
-      </w:r>
-      <w:bookmarkEnd w:id="18"/>
     </w:p>
     <w:p>
       <w:r>
@@ -24807,7 +24805,7 @@
           <w:lang w:val="en-US"/>
         </w:rPr>
       </w:pPr>
-      <w:bookmarkStart w:id="19" w:name="_Toc104161088"/>
+      <w:bookmarkStart w:id="18" w:name="_Toc104161088"/>
       <w:r>
         <w:rPr>
           <w:lang w:val="en-US"/>
@@ -24815,7 +24813,7 @@
         <w:lastRenderedPageBreak/>
         <w:t>8.2 Frontend</w:t>
       </w:r>
-      <w:bookmarkEnd w:id="19"/>
+      <w:bookmarkEnd w:id="18"/>
     </w:p>
     <w:p>
       <w:pPr>
@@ -27312,7 +27310,7 @@
           <w:lang w:val="en-US"/>
         </w:rPr>
       </w:pPr>
-      <w:bookmarkStart w:id="20" w:name="_Toc104161089"/>
+      <w:bookmarkStart w:id="19" w:name="_Toc104161089"/>
       <w:r>
         <w:rPr>
           <w:lang w:val="en-US"/>
@@ -27350,29 +27348,29 @@
         </w:rPr>
         <w:t>WITH ILLUSTRATIONS</w:t>
       </w:r>
+      <w:bookmarkEnd w:id="19"/>
+    </w:p>
+    <w:p>
+      <w:pPr>
+        <w:pStyle w:val="Heading2"/>
+        <w:rPr>
+          <w:lang w:val="en-US"/>
+        </w:rPr>
+      </w:pPr>
+      <w:bookmarkStart w:id="20" w:name="_Toc104161090"/>
+      <w:r>
+        <w:rPr>
+          <w:lang w:val="en-US"/>
+        </w:rPr>
+        <w:t xml:space="preserve">9.1 </w:t>
+      </w:r>
+      <w:r>
+        <w:rPr>
+          <w:lang w:val="en-US"/>
+        </w:rPr>
+        <w:t>Consumer</w:t>
+      </w:r>
       <w:bookmarkEnd w:id="20"/>
-    </w:p>
-    <w:p>
-      <w:pPr>
-        <w:pStyle w:val="Heading2"/>
-        <w:rPr>
-          <w:lang w:val="en-US"/>
-        </w:rPr>
-      </w:pPr>
-      <w:bookmarkStart w:id="21" w:name="_Toc104161090"/>
-      <w:r>
-        <w:rPr>
-          <w:lang w:val="en-US"/>
-        </w:rPr>
-        <w:t xml:space="preserve">9.1 </w:t>
-      </w:r>
-      <w:r>
-        <w:rPr>
-          <w:lang w:val="en-US"/>
-        </w:rPr>
-        <w:t>Consumer</w:t>
-      </w:r>
-      <w:bookmarkEnd w:id="21"/>
     </w:p>
     <w:p>
       <w:pPr>
@@ -28574,14 +28572,14 @@
           <w:lang w:val="en-US"/>
         </w:rPr>
       </w:pPr>
-      <w:bookmarkStart w:id="22" w:name="_Toc104161091"/>
+      <w:bookmarkStart w:id="21" w:name="_Toc104161091"/>
       <w:r>
         <w:rPr>
           <w:lang w:val="en-US"/>
         </w:rPr>
         <w:t>9.2 Producer</w:t>
       </w:r>
-      <w:bookmarkEnd w:id="22"/>
+      <w:bookmarkEnd w:id="21"/>
     </w:p>
     <w:p>
       <w:pPr>
@@ -29655,7 +29653,7 @@
           <w:lang w:val="en-US"/>
         </w:rPr>
       </w:pPr>
-      <w:bookmarkStart w:id="23" w:name="_Toc104161092"/>
+      <w:bookmarkStart w:id="22" w:name="_Toc104161092"/>
       <w:r>
         <w:rPr>
           <w:lang w:val="en-US"/>
@@ -29663,7 +29661,7 @@
         <w:lastRenderedPageBreak/>
         <w:t>9.3 Manager</w:t>
       </w:r>
-      <w:bookmarkEnd w:id="23"/>
+      <w:bookmarkEnd w:id="22"/>
     </w:p>
     <w:p>
       <w:pPr>
@@ -29926,7 +29924,7 @@
       <w:pPr>
         <w:pStyle w:val="Heading1"/>
       </w:pPr>
-      <w:bookmarkStart w:id="24" w:name="_Toc104161093"/>
+      <w:bookmarkStart w:id="23" w:name="_Toc104161093"/>
       <w:r>
         <w:rPr>
           <w:lang w:val="en-US"/>
@@ -29934,7 +29932,7 @@
         <w:lastRenderedPageBreak/>
         <w:t>CONCLUSIONS</w:t>
       </w:r>
-      <w:bookmarkEnd w:id="24"/>
+      <w:bookmarkEnd w:id="23"/>
     </w:p>
     <w:p>
       <w:pPr>
@@ -30370,7 +30368,7 @@
           <w:lang w:val="en-US"/>
         </w:rPr>
       </w:pPr>
-      <w:bookmarkStart w:id="25" w:name="_Toc104161094"/>
+      <w:bookmarkStart w:id="24" w:name="_Toc104161094"/>
       <w:r>
         <w:rPr>
           <w:lang w:val="en-US"/>
@@ -30378,7 +30376,7 @@
         <w:lastRenderedPageBreak/>
         <w:t>REFERENCES</w:t>
       </w:r>
-      <w:bookmarkEnd w:id="25"/>
+      <w:bookmarkEnd w:id="24"/>
     </w:p>
     <w:p>
       <w:pPr>
@@ -30645,7 +30643,7 @@
           <w:lang w:val="en-US"/>
         </w:rPr>
       </w:pPr>
-      <w:bookmarkStart w:id="26" w:name="_Toc104161095"/>
+      <w:bookmarkStart w:id="25" w:name="_Toc104161095"/>
       <w:r>
         <w:rPr>
           <w:lang w:val="en-US"/>
@@ -30672,7 +30670,7 @@
         </w:rPr>
         <w:t xml:space="preserve"> creation</w:t>
       </w:r>
-      <w:bookmarkEnd w:id="26"/>
+      <w:bookmarkEnd w:id="25"/>
     </w:p>
     <w:p>
       <w:pPr>
@@ -33019,7 +33017,7 @@
           <w:lang w:val="en-US"/>
         </w:rPr>
       </w:pPr>
-      <w:bookmarkStart w:id="27" w:name="_Toc104161096"/>
+      <w:bookmarkStart w:id="26" w:name="_Toc104161096"/>
       <w:r>
         <w:rPr>
           <w:lang w:val="en-US"/>
@@ -33039,7 +33037,7 @@
         </w:rPr>
         <w:t>Database objects creation</w:t>
       </w:r>
-      <w:bookmarkEnd w:id="27"/>
+      <w:bookmarkEnd w:id="26"/>
     </w:p>
     <w:p>
       <w:pPr>
@@ -45521,7 +45519,7 @@
           <w:lang w:val="en-US"/>
         </w:rPr>
       </w:pPr>
-      <w:bookmarkStart w:id="28" w:name="_Toc104161097"/>
+      <w:bookmarkStart w:id="27" w:name="_Toc104161097"/>
       <w:r>
         <w:rPr>
           <w:lang w:val="en-US"/>
@@ -45541,7 +45539,7 @@
         </w:rPr>
         <w:t>Access Grants</w:t>
       </w:r>
-      <w:bookmarkEnd w:id="28"/>
+      <w:bookmarkEnd w:id="27"/>
     </w:p>
     <w:p>
       <w:pPr>
@@ -46515,7 +46513,7 @@
           <w:lang w:val="en-US"/>
         </w:rPr>
       </w:pPr>
-      <w:bookmarkStart w:id="29" w:name="_Toc104161098"/>
+      <w:bookmarkStart w:id="28" w:name="_Toc104161098"/>
       <w:r>
         <w:rPr>
           <w:lang w:val="en-US"/>
@@ -46530,7 +46528,7 @@
         <w:br/>
         <w:t>Database Diagram</w:t>
       </w:r>
-      <w:bookmarkEnd w:id="29"/>
+      <w:bookmarkEnd w:id="28"/>
     </w:p>
     <w:p>
       <w:pPr>
@@ -46770,7 +46768,7 @@
           <w:lang w:val="en-US"/>
         </w:rPr>
       </w:pPr>
-      <w:bookmarkStart w:id="30" w:name="_Toc104161099"/>
+      <w:bookmarkStart w:id="29" w:name="_Toc104161099"/>
       <w:r>
         <w:rPr>
           <w:lang w:val="en-US"/>
@@ -46785,7 +46783,7 @@
         <w:br/>
         <w:t>Shared frontend modules</w:t>
       </w:r>
-      <w:bookmarkEnd w:id="30"/>
+      <w:bookmarkEnd w:id="29"/>
     </w:p>
     <w:p>
       <w:pPr>
@@ -49578,7 +49576,7 @@
           <w:lang w:val="en-US"/>
         </w:rPr>
       </w:pPr>
-      <w:bookmarkStart w:id="31" w:name="_Toc104161100"/>
+      <w:bookmarkStart w:id="30" w:name="_Toc104161100"/>
       <w:r>
         <w:rPr>
           <w:lang w:val="en-US"/>
@@ -49599,7 +49597,7 @@
         <w:br/>
         <w:t>Page Navigation</w:t>
       </w:r>
-      <w:bookmarkEnd w:id="31"/>
+      <w:bookmarkEnd w:id="30"/>
     </w:p>
     <w:p>
       <w:pPr>
@@ -49620,10 +49618,10 @@
               <wp:anchor distT="0" distB="0" distL="114300" distR="114300" simplePos="0" relativeHeight="251661312" behindDoc="0" locked="0" layoutInCell="1" allowOverlap="1" wp14:anchorId="5617BC34" wp14:editId="679BF406">
                 <wp:simplePos x="0" y="0"/>
                 <wp:positionH relativeFrom="column">
-                  <wp:posOffset>2237576</wp:posOffset>
+                  <wp:posOffset>2494280</wp:posOffset>
                 </wp:positionH>
                 <wp:positionV relativeFrom="paragraph">
-                  <wp:posOffset>3333635</wp:posOffset>
+                  <wp:posOffset>3342005</wp:posOffset>
                 </wp:positionV>
                 <wp:extent cx="5037536" cy="1403985"/>
                 <wp:effectExtent l="0" t="8890" r="1905" b="1905"/>
@@ -49691,7 +49689,11 @@
           </mc:Choice>
           <mc:Fallback>
             <w:pict>
-              <v:shape id="_x0000_s1027" type="#_x0000_t202" style="position:absolute;left:0;text-align:left;margin-left:176.2pt;margin-top:262.5pt;width:396.65pt;height:110.55pt;rotation:-90;z-index:251661312;visibility:visible;mso-wrap-style:square;mso-width-percent:0;mso-height-percent:200;mso-wrap-distance-left:9pt;mso-wrap-distance-top:0;mso-wrap-distance-right:9pt;mso-wrap-distance-bottom:0;mso-position-horizontal:absolute;mso-position-horizontal-relative:text;mso-position-vertical:absolute;mso-position-vertical-relative:text;mso-width-percent:0;mso-height-percent:200;mso-width-relative:margin;mso-height-relative:margin;v-text-anchor:top" o:gfxdata="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" stroked="f">
+              <v:shapetype id="_x0000_t202" coordsize="21600,21600" o:spt="202" path="m,l,21600r21600,l21600,xe">
+                <v:stroke joinstyle="miter"/>
+                <v:path gradientshapeok="t" o:connecttype="rect"/>
+              </v:shapetype>
+              <v:shape id="_x0000_s1027" type="#_x0000_t202" style="position:absolute;left:0;text-align:left;margin-left:196.4pt;margin-top:263.15pt;width:396.65pt;height:110.55pt;rotation:-90;z-index:251661312;visibility:visible;mso-wrap-style:square;mso-width-percent:0;mso-height-percent:200;mso-wrap-distance-left:9pt;mso-wrap-distance-top:0;mso-wrap-distance-right:9pt;mso-wrap-distance-bottom:0;mso-position-horizontal:absolute;mso-position-horizontal-relative:text;mso-position-vertical:absolute;mso-position-vertical-relative:text;mso-width-percent:0;mso-height-percent:200;mso-width-relative:margin;mso-height-relative:margin;v-text-anchor:top" o:gfxdata="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" stroked="f">
                 <v:textbox style="mso-fit-shape-to-text:t">
                   <w:txbxContent>
                     <w:p>
@@ -49769,6 +49771,8 @@
           </wp:inline>
         </w:drawing>
       </w:r>
+      <w:bookmarkStart w:id="31" w:name="_GoBack"/>
+      <w:bookmarkEnd w:id="31"/>
     </w:p>
     <w:p>
       <w:pPr>
@@ -49874,7 +49878,7 @@
           <w:rPr>
             <w:noProof/>
           </w:rPr>
-          <w:t>2</w:t>
+          <w:t>3</w:t>
         </w:r>
         <w:r>
           <w:rPr>
@@ -53579,7 +53583,7 @@
 </file>
 
 <file path=customXml/itemProps1.xml><?xml version="1.0" encoding="utf-8"?>
-<ds:datastoreItem xmlns:ds="http://schemas.openxmlformats.org/officeDocument/2006/customXml" ds:itemID="{1BFCB4A6-C75A-47B8-9A7B-57554D0612B0}">
+<ds:datastoreItem xmlns:ds="http://schemas.openxmlformats.org/officeDocument/2006/customXml" ds:itemID="{4B11D836-6A07-400F-8543-9C7661C7E07E}">
   <ds:schemaRefs>
     <ds:schemaRef ds:uri="http://schemas.openxmlformats.org/officeDocument/2006/bibliography"/>
   </ds:schemaRefs>

</xml_diff>